<commit_message>
ajout de plusieurs versions
ajout de plusieurs versions
</commit_message>
<xml_diff>
--- a/Dossier modélisation 2018 POUJOL-RIBES-VIGNAL.docx
+++ b/Dossier modélisation 2018 POUJOL-RIBES-VIGNAL.docx
@@ -1,6 +1,6 @@
 
 <file path=word/document.xml><?xml version="1.0" encoding="utf-8"?>
-<w:document xmlns:wpc="http://schemas.microsoft.com/office/word/2010/wordprocessingCanvas" xmlns:cx="http://schemas.microsoft.com/office/drawing/2014/chartex" xmlns:cx1="http://schemas.microsoft.com/office/drawing/2015/9/8/chartex" xmlns:mc="http://schemas.openxmlformats.org/markup-compatibility/2006" xmlns:o="urn:schemas-microsoft-com:office:office" xmlns:r="http://schemas.openxmlformats.org/officeDocument/2006/relationships" xmlns:m="http://schemas.openxmlformats.org/officeDocument/2006/math" xmlns:v="urn:schemas-microsoft-com:vml" xmlns:wp14="http://schemas.microsoft.com/office/word/2010/wordprocessingDrawing" xmlns:wp="http://schemas.openxmlformats.org/drawingml/2006/wordprocessingDrawing" xmlns:w10="urn:schemas-microsoft-com:office:word" xmlns:w="http://schemas.openxmlformats.org/wordprocessingml/2006/main" xmlns:w14="http://schemas.microsoft.com/office/word/2010/wordml" xmlns:w15="http://schemas.microsoft.com/office/word/2012/wordml" xmlns:w16se="http://schemas.microsoft.com/office/word/2015/wordml/symex" xmlns:wpg="http://schemas.microsoft.com/office/word/2010/wordprocessingGroup" xmlns:wpi="http://schemas.microsoft.com/office/word/2010/wordprocessingInk" xmlns:wne="http://schemas.microsoft.com/office/word/2006/wordml" xmlns:wps="http://schemas.microsoft.com/office/word/2010/wordprocessingShape" mc:Ignorable="w14 w15 w16se wp14">
+<w:document xmlns:wpc="http://schemas.microsoft.com/office/word/2010/wordprocessingCanvas" xmlns:cx="http://schemas.microsoft.com/office/drawing/2014/chartex" xmlns:cx1="http://schemas.microsoft.com/office/drawing/2015/9/8/chartex" xmlns:cx2="http://schemas.microsoft.com/office/drawing/2015/10/21/chartex" xmlns:cx3="http://schemas.microsoft.com/office/drawing/2016/5/9/chartex" xmlns:cx4="http://schemas.microsoft.com/office/drawing/2016/5/10/chartex" xmlns:cx5="http://schemas.microsoft.com/office/drawing/2016/5/11/chartex" xmlns:cx6="http://schemas.microsoft.com/office/drawing/2016/5/12/chartex" xmlns:cx7="http://schemas.microsoft.com/office/drawing/2016/5/13/chartex" xmlns:cx8="http://schemas.microsoft.com/office/drawing/2016/5/14/chartex" xmlns:mc="http://schemas.openxmlformats.org/markup-compatibility/2006" xmlns:aink="http://schemas.microsoft.com/office/drawing/2016/ink" xmlns:am3d="http://schemas.microsoft.com/office/drawing/2017/model3d" xmlns:o="urn:schemas-microsoft-com:office:office" xmlns:r="http://schemas.openxmlformats.org/officeDocument/2006/relationships" xmlns:m="http://schemas.openxmlformats.org/officeDocument/2006/math" xmlns:v="urn:schemas-microsoft-com:vml" xmlns:wp14="http://schemas.microsoft.com/office/word/2010/wordprocessingDrawing" xmlns:wp="http://schemas.openxmlformats.org/drawingml/2006/wordprocessingDrawing" xmlns:w10="urn:schemas-microsoft-com:office:word" xmlns:w="http://schemas.openxmlformats.org/wordprocessingml/2006/main" xmlns:w14="http://schemas.microsoft.com/office/word/2010/wordml" xmlns:w15="http://schemas.microsoft.com/office/word/2012/wordml" xmlns:w16cid="http://schemas.microsoft.com/office/word/2016/wordml/cid" xmlns:w16se="http://schemas.microsoft.com/office/word/2015/wordml/symex" xmlns:wpg="http://schemas.microsoft.com/office/word/2010/wordprocessingGroup" xmlns:wpi="http://schemas.microsoft.com/office/word/2010/wordprocessingInk" xmlns:wne="http://schemas.microsoft.com/office/word/2006/wordml" xmlns:wps="http://schemas.microsoft.com/office/word/2010/wordprocessingShape" mc:Ignorable="w14 w15 w16se w16cid wp14">
   <w:body>
     <w:p>
       <w:r>
@@ -144,7 +144,13 @@
     <w:p/>
     <w:p>
       <w:r>
-        <w:t>Nous avons décidé de mener ce projet de modélisation sur le thème du pendule. Le projet comportera donc trois parties distinctes, la première étant la modélisation physique fidèle à la réalité (dans les limites du possible), la seconde étant les translations et rotations selon des matrices et enfin toute l’animation. A terme nous souhaitions pouvoir choisir indépendamment chaque paramètre (gravité,</w:t>
+        <w:t>Nous avons décidé de mener ce projet de modélisation sur le thème du pendule. Le projet comportera donc trois parties distinctes, la première étant la modélisation physique fidèle à la réalité (dans les limites du possible), la seconde étant l</w:t>
+      </w:r>
+      <w:r>
+        <w:t xml:space="preserve">’animation de pendule en utilisant des matrices de coordonnées homogène. </w:t>
+      </w:r>
+      <w:r>
+        <w:t>A terme nous souhaitions pouvoir choisir indépendamment chaque paramètre (gravité,</w:t>
       </w:r>
       <w:r>
         <w:t xml:space="preserve"> origine, poids…). </w:t>
@@ -164,6 +170,19 @@
     <w:p/>
     <w:p>
       <w:pPr>
+        <w:rPr>
+          <w:u w:val="single"/>
+        </w:rPr>
+      </w:pPr>
+      <w:r>
+        <w:rPr>
+          <w:u w:val="single"/>
+        </w:rPr>
+        <w:t>Changement de type :</w:t>
+      </w:r>
+    </w:p>
+    <w:p>
+      <w:pPr>
         <w:ind w:firstLine="708"/>
       </w:pPr>
       <w:r>
@@ -177,27 +196,235 @@
     </w:p>
     <w:p>
       <w:r>
-        <w:t>Pour régler ce problème nous avons ‘’surcharger’’ la fonction de base pour pouvoir garder le même type.</w:t>
-      </w:r>
-    </w:p>
-    <w:p/>
-    <w:p>
+        <w:t xml:space="preserve">Pour régler ce problème nous </w:t>
+      </w:r>
+      <w:r>
+        <w:t>aurions pu reprendre notre code et passé tous nos coordonnés en matrice ou refaire une fonction de multiplication de matrice mais avec des listes, nous avons choisis cette dernière option.</w:t>
+      </w:r>
+    </w:p>
+    <w:p>
+      <w:pPr>
+        <w:rPr>
+          <w:u w:val="single"/>
+        </w:rPr>
+      </w:pPr>
+      <w:proofErr w:type="spellStart"/>
+      <w:r>
+        <w:rPr>
+          <w:u w:val="single"/>
+        </w:rPr>
+        <w:t>Cocalc</w:t>
+      </w:r>
+      <w:proofErr w:type="spellEnd"/>
+    </w:p>
+    <w:p>
+      <w:pPr>
+        <w:spacing w:line="240" w:lineRule="auto"/>
+      </w:pPr>
       <w:r>
         <w:tab/>
         <w:t>Le prochain problème provient de</w:t>
       </w:r>
       <w:r>
-        <w:t xml:space="preserve"> COCALC lui-même, l’interpréteur ne calcule pas les valeurs pour ensuite les remplacées dans chaque formule mais garde à chaque fois le résultat exact et donc à cause du nombre de calculs conséquent le site renvoyait une erreur directement au niveau du HTML (« too long html… »)</w:t>
-      </w:r>
-    </w:p>
-    <w:p>
-      <w:r>
-        <w:t>En plus de cela même si l’on n’avait pas l’erreur le programme mettait 15 minutes simplement pour compiler et ralentissait donc le déroulement du projet.</w:t>
-      </w:r>
-    </w:p>
-    <w:p>
-      <w:r>
-        <w:t>Pour régler ces problèmes nous sommes simplement passés sur un interpréteur en local (PyCharm) qui gère mieux les calculs et est beaucoup plus rapide. Nous avons juste dû refaire l’animation avec Tkinter puisque la fonction animation n’existe pas sur le Python de base</w:t>
+        <w:t xml:space="preserve"> COCALC lui-même, l’interpréteur ne calcule pas les valeurs pour ensuite les remplacées dans chaque formule mais garde à chaque fois le résultat exact</w:t>
+      </w:r>
+      <w:r>
+        <w:t> :</w:t>
+      </w:r>
+    </w:p>
+    <w:p>
+      <w:pPr>
+        <w:spacing w:line="240" w:lineRule="auto"/>
+      </w:pPr>
+      <w:r>
+        <w:t>Exemple : pi * pi n’est pas simplifié en 9.86960 mais reste pi * pi</w:t>
+      </w:r>
+    </w:p>
+    <w:p>
+      <w:pPr>
+        <w:spacing w:line="240" w:lineRule="auto"/>
+        <w:ind w:firstLine="708"/>
+      </w:pPr>
+      <w:r>
+        <w:t xml:space="preserve">Or notre application reprends en permanence </w:t>
+      </w:r>
+      <w:r>
+        <w:t>le</w:t>
+      </w:r>
+      <w:r>
+        <w:t xml:space="preserve"> résultat précédent donc il est arrivé un moment où la variable stockant l’angle actuel du pendule est devenu trop grande pour </w:t>
+      </w:r>
+      <w:proofErr w:type="gramStart"/>
+      <w:r>
+        <w:t xml:space="preserve">html  </w:t>
+      </w:r>
+      <w:proofErr w:type="spellStart"/>
+      <w:r>
+        <w:t>cocalc</w:t>
+      </w:r>
+      <w:proofErr w:type="spellEnd"/>
+      <w:proofErr w:type="gramEnd"/>
+      <w:r>
+        <w:t xml:space="preserve"> renvoyait une erreur directement au niveau du HTML (« </w:t>
+      </w:r>
+      <w:r>
+        <w:t xml:space="preserve">html </w:t>
+      </w:r>
+      <w:proofErr w:type="spellStart"/>
+      <w:r>
+        <w:t>max_size</w:t>
+      </w:r>
+      <w:proofErr w:type="spellEnd"/>
+      <w:r>
+        <w:t>… »)</w:t>
+      </w:r>
+      <w:r>
+        <w:t>.</w:t>
+      </w:r>
+    </w:p>
+    <w:p>
+      <w:pPr>
+        <w:spacing w:line="240" w:lineRule="auto"/>
+      </w:pPr>
+      <w:r>
+        <w:t>En plus de cela même si l’on n’avait pas l’erreur le programme mettait 15 minutes</w:t>
+      </w:r>
+      <w:r>
+        <w:t xml:space="preserve"> faire les calculs</w:t>
+      </w:r>
+      <w:r>
+        <w:t xml:space="preserve"> </w:t>
+      </w:r>
+      <w:r>
+        <w:t>même avec la fenêtre sage</w:t>
+      </w:r>
+      <w:r>
+        <w:t xml:space="preserve"> </w:t>
+      </w:r>
+      <w:r>
+        <w:t>et ralentissait donc le déroulement du projet.</w:t>
+      </w:r>
+    </w:p>
+    <w:p>
+      <w:pPr>
+        <w:spacing w:line="240" w:lineRule="auto"/>
+        <w:rPr>
+          <w:lang w:val="en-US"/>
+        </w:rPr>
+      </w:pPr>
+      <w:r>
+        <w:rPr>
+          <w:lang w:val="en-US"/>
+        </w:rPr>
+        <w:t xml:space="preserve">Message </w:t>
+      </w:r>
+      <w:proofErr w:type="spellStart"/>
+      <w:proofErr w:type="gramStart"/>
+      <w:r>
+        <w:rPr>
+          <w:lang w:val="en-US"/>
+        </w:rPr>
+        <w:t>cocalc</w:t>
+      </w:r>
+      <w:proofErr w:type="spellEnd"/>
+      <w:r>
+        <w:rPr>
+          <w:lang w:val="en-US"/>
+        </w:rPr>
+        <w:t> :</w:t>
+      </w:r>
+      <w:proofErr w:type="gramEnd"/>
+      <w:r>
+        <w:rPr>
+          <w:lang w:val="en-US"/>
+        </w:rPr>
+        <w:t xml:space="preserve"> </w:t>
+      </w:r>
+      <w:r>
+        <w:rPr>
+          <w:rFonts w:ascii="Helvetica" w:hAnsi="Helvetica" w:cs="Helvetica"/>
+          <w:color w:val="A94442"/>
+          <w:sz w:val="26"/>
+          <w:szCs w:val="26"/>
+          <w:shd w:val="clear" w:color="auto" w:fill="F2DEDE"/>
+          <w:lang w:val="en-US"/>
+        </w:rPr>
+        <w:t> </w:t>
+      </w:r>
+      <w:r>
+        <w:rPr>
+          <w:rFonts w:ascii="Helvetica" w:hAnsi="Helvetica" w:cs="Helvetica"/>
+          <w:color w:val="A94442"/>
+          <w:sz w:val="20"/>
+          <w:szCs w:val="20"/>
+          <w:shd w:val="clear" w:color="auto" w:fill="F2DEDE"/>
+          <w:lang w:val="en-US"/>
+        </w:rPr>
+        <w:t>WARNING: This project is running low on memory. Upgrade Shared RAM memory in </w:t>
+      </w:r>
+      <w:r>
+        <w:rPr>
+          <w:sz w:val="20"/>
+          <w:szCs w:val="20"/>
+          <w:lang w:val="en-US"/>
+        </w:rPr>
+        <w:t>settings</w:t>
+      </w:r>
+      <w:r>
+        <w:rPr>
+          <w:rFonts w:ascii="Helvetica" w:hAnsi="Helvetica" w:cs="Helvetica"/>
+          <w:color w:val="A94442"/>
+          <w:sz w:val="20"/>
+          <w:szCs w:val="20"/>
+          <w:shd w:val="clear" w:color="auto" w:fill="F2DEDE"/>
+          <w:lang w:val="en-US"/>
+        </w:rPr>
+        <w:t>, restart your project or kill some processes. (</w:t>
+      </w:r>
+      <w:hyperlink r:id="rId7" w:tgtFrame="_blank" w:history="1">
+        <w:r>
+          <w:rPr>
+            <w:rStyle w:val="Lienhypertexte"/>
+            <w:rFonts w:ascii="Helvetica" w:hAnsi="Helvetica" w:cs="Helvetica"/>
+            <w:color w:val="428BCA"/>
+            <w:sz w:val="20"/>
+            <w:szCs w:val="20"/>
+            <w:lang w:val="en-US"/>
+          </w:rPr>
+          <w:t>more information</w:t>
+        </w:r>
+      </w:hyperlink>
+      <w:r>
+        <w:rPr>
+          <w:rFonts w:ascii="Helvetica" w:hAnsi="Helvetica" w:cs="Helvetica"/>
+          <w:color w:val="A94442"/>
+          <w:sz w:val="20"/>
+          <w:szCs w:val="20"/>
+          <w:shd w:val="clear" w:color="auto" w:fill="F2DEDE"/>
+          <w:lang w:val="en-US"/>
+        </w:rPr>
+        <w:t>; memory usage is updated about once per minute.)</w:t>
+      </w:r>
+    </w:p>
+    <w:p>
+      <w:r>
+        <w:t>Pour régler ces problèmes nous sommes simplement passés sur un interpréteur en local (</w:t>
+      </w:r>
+      <w:proofErr w:type="spellStart"/>
+      <w:r>
+        <w:t>PyCharm</w:t>
+      </w:r>
+      <w:proofErr w:type="spellEnd"/>
+      <w:r>
+        <w:t xml:space="preserve">) qui gère mieux les calculs et est beaucoup plus rapide. Nous avons juste dû refaire l’animation avec </w:t>
+      </w:r>
+      <w:proofErr w:type="spellStart"/>
+      <w:r>
+        <w:t>Tkinter</w:t>
+      </w:r>
+      <w:proofErr w:type="spellEnd"/>
+      <w:r>
+        <w:t xml:space="preserve"> puisque la fonction animation n’existe pas sur le Python de base</w:t>
       </w:r>
     </w:p>
     <w:p/>
@@ -215,13 +442,241 @@
         <w:jc w:val="center"/>
       </w:pPr>
       <w:r>
-        <w:t>Plusieurs réalisations</w:t>
-      </w:r>
-    </w:p>
-    <w:p/>
-    <w:p>
-      <w:r>
-        <w:t>Parmi les premières réalisations nous avons une liste de points avec une accélération linéaire et mouvement par rotation ce qui nous donnais ce graphique :</w:t>
+        <w:t>R</w:t>
+      </w:r>
+      <w:r>
+        <w:t>éalisations</w:t>
+      </w:r>
+      <w:r>
+        <w:t xml:space="preserve"> par ordre chronologique</w:t>
+      </w:r>
+    </w:p>
+    <w:p>
+      <w:r>
+        <w:t xml:space="preserve">Les graphiques suivants </w:t>
+      </w:r>
+      <w:r>
+        <w:t>représentent</w:t>
+      </w:r>
+      <w:r>
+        <w:t xml:space="preserve"> la position du pendule avec un temps entre points contant.</w:t>
+      </w:r>
+      <w:r>
+        <w:t xml:space="preserve"> Les </w:t>
+      </w:r>
+    </w:p>
+    <w:p>
+      <w:r>
+        <w:t xml:space="preserve">Graphique suivant ne sont pas orthonormé, les distances sont plus longues en abscisse que celle en ordonné ce qui déforme un peu la trajectoire du pendule </w:t>
+      </w:r>
+    </w:p>
+    <w:p>
+      <w:pPr>
+        <w:rPr>
+          <w:sz w:val="30"/>
+          <w:szCs w:val="30"/>
+        </w:rPr>
+      </w:pPr>
+      <w:r>
+        <w:rPr>
+          <w:sz w:val="30"/>
+          <w:szCs w:val="30"/>
+        </w:rPr>
+        <w:t>Vitesse constante</w:t>
+      </w:r>
+    </w:p>
+    <w:p>
+      <w:r>
+        <w:t>Version 1 : un seul aller du pendule avec une vitesse constante</w:t>
+      </w:r>
+      <w:r>
+        <w:t xml:space="preserve"> </w:t>
+      </w:r>
+    </w:p>
+    <w:p>
+      <w:r>
+        <w:rPr>
+          <w:noProof/>
+        </w:rPr>
+        <w:drawing>
+          <wp:inline distT="0" distB="0" distL="0" distR="0">
+            <wp:extent cx="5760720" cy="2776220"/>
+            <wp:effectExtent l="0" t="0" r="0" b="5080"/>
+            <wp:docPr id="3" name="Image 3"/>
+            <wp:cNvGraphicFramePr>
+              <a:graphicFrameLocks xmlns:a="http://schemas.openxmlformats.org/drawingml/2006/main" noChangeAspect="1"/>
+            </wp:cNvGraphicFramePr>
+            <a:graphic xmlns:a="http://schemas.openxmlformats.org/drawingml/2006/main">
+              <a:graphicData uri="http://schemas.openxmlformats.org/drawingml/2006/picture">
+                <pic:pic xmlns:pic="http://schemas.openxmlformats.org/drawingml/2006/picture">
+                  <pic:nvPicPr>
+                    <pic:cNvPr id="3" name="1.png"/>
+                    <pic:cNvPicPr/>
+                  </pic:nvPicPr>
+                  <pic:blipFill>
+                    <a:blip r:embed="rId8">
+                      <a:extLst>
+                        <a:ext uri="{28A0092B-C50C-407E-A947-70E740481C1C}">
+                          <a14:useLocalDpi xmlns:a14="http://schemas.microsoft.com/office/drawing/2010/main" val="0"/>
+                        </a:ext>
+                      </a:extLst>
+                    </a:blip>
+                    <a:stretch>
+                      <a:fillRect/>
+                    </a:stretch>
+                  </pic:blipFill>
+                  <pic:spPr>
+                    <a:xfrm>
+                      <a:off x="0" y="0"/>
+                      <a:ext cx="5760720" cy="2776220"/>
+                    </a:xfrm>
+                    <a:prstGeom prst="rect">
+                      <a:avLst/>
+                    </a:prstGeom>
+                  </pic:spPr>
+                </pic:pic>
+              </a:graphicData>
+            </a:graphic>
+          </wp:inline>
+        </w:drawing>
+      </w:r>
+    </w:p>
+    <w:p/>
+    <w:p/>
+    <w:p>
+      <w:pPr>
+        <w:rPr>
+          <w:sz w:val="30"/>
+          <w:szCs w:val="30"/>
+        </w:rPr>
+      </w:pPr>
+      <w:r>
+        <w:rPr>
+          <w:sz w:val="30"/>
+          <w:szCs w:val="30"/>
+        </w:rPr>
+        <w:t>Introduction a</w:t>
+      </w:r>
+      <w:r>
+        <w:rPr>
+          <w:sz w:val="30"/>
+          <w:szCs w:val="30"/>
+        </w:rPr>
+        <w:t>ccélération linéaire</w:t>
+      </w:r>
+    </w:p>
+    <w:p>
+      <w:r>
+        <w:t>V2 : un seul aller accélération linéaire</w:t>
+      </w:r>
+    </w:p>
+    <w:p>
+      <w:r>
+        <w:t xml:space="preserve">Vitesse en t0 </w:t>
+      </w:r>
+      <w:r>
+        <w:t>vaut</w:t>
+      </w:r>
+      <w:r>
+        <w:t xml:space="preserve"> 0</w:t>
+      </w:r>
+    </w:p>
+    <w:p>
+      <w:r>
+        <w:t>Vitesse en t</w:t>
+      </w:r>
+      <w:r>
+        <w:t xml:space="preserve"> = T/4</w:t>
+      </w:r>
+      <w:r>
+        <w:t xml:space="preserve"> </w:t>
+      </w:r>
+      <w:r>
+        <w:t>vaut</w:t>
+      </w:r>
+      <w:r>
+        <w:t xml:space="preserve"> Vmax</w:t>
+      </w:r>
+    </w:p>
+    <w:p>
+      <w:r>
+        <w:lastRenderedPageBreak/>
+        <w:t>T étant la période du pendule (On divise T par quatre pour avoir la première fois où le pendule est en bas).</w:t>
+      </w:r>
+      <w:r>
+        <w:t xml:space="preserve"> Le calcul de T se fait avec la formule de Borda</w:t>
+      </w:r>
+      <w:r>
+        <w:t xml:space="preserve">, </w:t>
+      </w:r>
+      <w:r>
+        <w:rPr>
+          <w:noProof/>
+        </w:rPr>
+        <w:drawing>
+          <wp:inline distT="0" distB="0" distL="0" distR="0" wp14:anchorId="2EC18873" wp14:editId="519C6929">
+            <wp:extent cx="1296537" cy="522584"/>
+            <wp:effectExtent l="0" t="0" r="0" b="0"/>
+            <wp:docPr id="8" name="Image 8"/>
+            <wp:cNvGraphicFramePr>
+              <a:graphicFrameLocks xmlns:a="http://schemas.openxmlformats.org/drawingml/2006/main" noChangeAspect="1"/>
+            </wp:cNvGraphicFramePr>
+            <a:graphic xmlns:a="http://schemas.openxmlformats.org/drawingml/2006/main">
+              <a:graphicData uri="http://schemas.openxmlformats.org/drawingml/2006/picture">
+                <pic:pic xmlns:pic="http://schemas.openxmlformats.org/drawingml/2006/picture">
+                  <pic:nvPicPr>
+                    <pic:cNvPr id="8" name="formule de borda.png"/>
+                    <pic:cNvPicPr/>
+                  </pic:nvPicPr>
+                  <pic:blipFill>
+                    <a:blip r:embed="rId9">
+                      <a:extLst>
+                        <a:ext uri="{28A0092B-C50C-407E-A947-70E740481C1C}">
+                          <a14:useLocalDpi xmlns:a14="http://schemas.microsoft.com/office/drawing/2010/main" val="0"/>
+                        </a:ext>
+                      </a:extLst>
+                    </a:blip>
+                    <a:stretch>
+                      <a:fillRect/>
+                    </a:stretch>
+                  </pic:blipFill>
+                  <pic:spPr>
+                    <a:xfrm>
+                      <a:off x="0" y="0"/>
+                      <a:ext cx="1326155" cy="534522"/>
+                    </a:xfrm>
+                    <a:prstGeom prst="rect">
+                      <a:avLst/>
+                    </a:prstGeom>
+                  </pic:spPr>
+                </pic:pic>
+              </a:graphicData>
+            </a:graphic>
+          </wp:inline>
+        </w:drawing>
+      </w:r>
+      <w:r>
+        <w:t xml:space="preserve">cette formule fonctionne bien dans des angles compris entre -pi/2 et pi/2. Cette formule est plus performante que la formule utilisée au lycée qui ne marche que pour des petits angles car elle approxime sin(thêta) = thêta pour simplifier la résolution de l’équation. On appelle cela l’approximation des petits angles ou approximation de Gauss très utile pour résoudre des équations à la main. </w:t>
+      </w:r>
+    </w:p>
+    <w:p>
+      <w:r>
+        <w:tab/>
+        <w:t>La formule de borda</w:t>
+      </w:r>
+      <w:r>
+        <w:t xml:space="preserve"> nous permet par la suite de </w:t>
+      </w:r>
+      <w:r>
+        <w:t>vérifier</w:t>
+      </w:r>
+      <w:r>
+        <w:t xml:space="preserve"> que l’utilisateur ne rentre pas un temps entre image supérieur au temps d’un aller (le programme n’est pas fait pour ça).</w:t>
+      </w:r>
+    </w:p>
+    <w:p>
+      <w:r>
+        <w:t xml:space="preserve"> </w:t>
       </w:r>
     </w:p>
     <w:p>
@@ -246,7 +701,7 @@
                     <pic:cNvPicPr/>
                   </pic:nvPicPr>
                   <pic:blipFill>
-                    <a:blip r:embed="rId7">
+                    <a:blip r:embed="rId10">
                       <a:extLst>
                         <a:ext uri="{28A0092B-C50C-407E-A947-70E740481C1C}">
                           <a14:useLocalDpi xmlns:a14="http://schemas.microsoft.com/office/drawing/2010/main" val="0"/>
@@ -275,14 +730,397 @@
     </w:p>
     <w:p/>
     <w:p>
-      <w:r>
-        <w:t>A partir de là nous avons eu les problèmes du HTML, de la conversion de type et de l’exécution lente c’est pourquoi nous n’avons pas d’autres captures d’écran sur cocalc et que nous sommes sur PyCharm.</w:t>
+      <w:pPr>
+        <w:rPr>
+          <w:sz w:val="30"/>
+          <w:szCs w:val="30"/>
+        </w:rPr>
+      </w:pPr>
+      <w:r>
+        <w:rPr>
+          <w:sz w:val="30"/>
+          <w:szCs w:val="30"/>
+        </w:rPr>
+        <w:t>Introduction des</w:t>
+      </w:r>
+      <w:r>
+        <w:rPr>
+          <w:sz w:val="30"/>
+          <w:szCs w:val="30"/>
+        </w:rPr>
+        <w:t xml:space="preserve"> frottement</w:t>
+      </w:r>
+      <w:r>
+        <w:rPr>
+          <w:sz w:val="30"/>
+          <w:szCs w:val="30"/>
+        </w:rPr>
+        <w:t>s</w:t>
+      </w:r>
+    </w:p>
+    <w:p>
+      <w:r>
+        <w:t>V3 : un seul aller</w:t>
+      </w:r>
+    </w:p>
+    <w:p/>
+    <w:p>
+      <w:r>
+        <w:t>La formule utilisée</w:t>
+      </w:r>
+      <w:r>
+        <w:t xml:space="preserve"> pour obtenir </w:t>
+      </w:r>
+    </w:p>
+    <w:p>
+      <w:r>
+        <w:t xml:space="preserve">Nous avons introduit la programmation orienté objet </w:t>
+      </w:r>
+      <w:r>
+        <w:t>lors de cette version, permettant de choisir les paramètres suivants : longueur de fil, angle de départ, masse du pendule, accélération de la pesanteur (g).</w:t>
+      </w:r>
+    </w:p>
+    <w:p>
+      <w:r>
+        <w:t xml:space="preserve"> </w:t>
+      </w:r>
+      <w:proofErr w:type="gramStart"/>
+      <w:r>
+        <w:t>g</w:t>
+      </w:r>
+      <w:proofErr w:type="gramEnd"/>
+      <w:r>
+        <w:t xml:space="preserve"> = 9.81  (m/s)     theta0 = pi/2  (radian)   longueur fil = 1(m)  masse  = 1 (Kg)     temps entre image = 0.1(s)</w:t>
+      </w:r>
+    </w:p>
+    <w:p/>
+    <w:p>
+      <w:r>
+        <w:rPr>
+          <w:noProof/>
+        </w:rPr>
+        <w:lastRenderedPageBreak/>
+        <w:drawing>
+          <wp:inline distT="0" distB="0" distL="0" distR="0">
+            <wp:extent cx="5760720" cy="2774315"/>
+            <wp:effectExtent l="0" t="0" r="0" b="6985"/>
+            <wp:docPr id="4" name="Image 4"/>
+            <wp:cNvGraphicFramePr>
+              <a:graphicFrameLocks xmlns:a="http://schemas.openxmlformats.org/drawingml/2006/main" noChangeAspect="1"/>
+            </wp:cNvGraphicFramePr>
+            <a:graphic xmlns:a="http://schemas.openxmlformats.org/drawingml/2006/main">
+              <a:graphicData uri="http://schemas.openxmlformats.org/drawingml/2006/picture">
+                <pic:pic xmlns:pic="http://schemas.openxmlformats.org/drawingml/2006/picture">
+                  <pic:nvPicPr>
+                    <pic:cNvPr id="4" name="frottement.png"/>
+                    <pic:cNvPicPr/>
+                  </pic:nvPicPr>
+                  <pic:blipFill>
+                    <a:blip r:embed="rId11">
+                      <a:extLst>
+                        <a:ext uri="{28A0092B-C50C-407E-A947-70E740481C1C}">
+                          <a14:useLocalDpi xmlns:a14="http://schemas.microsoft.com/office/drawing/2010/main" val="0"/>
+                        </a:ext>
+                      </a:extLst>
+                    </a:blip>
+                    <a:stretch>
+                      <a:fillRect/>
+                    </a:stretch>
+                  </pic:blipFill>
+                  <pic:spPr>
+                    <a:xfrm>
+                      <a:off x="0" y="0"/>
+                      <a:ext cx="5760720" cy="2774315"/>
+                    </a:xfrm>
+                    <a:prstGeom prst="rect">
+                      <a:avLst/>
+                    </a:prstGeom>
+                  </pic:spPr>
+                </pic:pic>
+              </a:graphicData>
+            </a:graphic>
+          </wp:inline>
+        </w:drawing>
+      </w:r>
+    </w:p>
+    <w:p/>
+    <w:p/>
+    <w:p/>
+    <w:p/>
+    <w:p>
+      <w:r>
+        <w:t xml:space="preserve">Voici une autre simulation avec une masse de 0.05Kg. </w:t>
+      </w:r>
+    </w:p>
+    <w:p>
+      <w:r>
+        <w:rPr>
+          <w:noProof/>
+        </w:rPr>
+        <w:drawing>
+          <wp:inline distT="0" distB="0" distL="0" distR="0">
+            <wp:extent cx="5760720" cy="2774315"/>
+            <wp:effectExtent l="0" t="0" r="0" b="6985"/>
+            <wp:docPr id="6" name="Image 6"/>
+            <wp:cNvGraphicFramePr>
+              <a:graphicFrameLocks xmlns:a="http://schemas.openxmlformats.org/drawingml/2006/main" noChangeAspect="1"/>
+            </wp:cNvGraphicFramePr>
+            <a:graphic xmlns:a="http://schemas.openxmlformats.org/drawingml/2006/main">
+              <a:graphicData uri="http://schemas.openxmlformats.org/drawingml/2006/picture">
+                <pic:pic xmlns:pic="http://schemas.openxmlformats.org/drawingml/2006/picture">
+                  <pic:nvPicPr>
+                    <pic:cNvPr id="6" name="frottement plume.png"/>
+                    <pic:cNvPicPr/>
+                  </pic:nvPicPr>
+                  <pic:blipFill>
+                    <a:blip r:embed="rId12">
+                      <a:extLst>
+                        <a:ext uri="{28A0092B-C50C-407E-A947-70E740481C1C}">
+                          <a14:useLocalDpi xmlns:a14="http://schemas.microsoft.com/office/drawing/2010/main" val="0"/>
+                        </a:ext>
+                      </a:extLst>
+                    </a:blip>
+                    <a:stretch>
+                      <a:fillRect/>
+                    </a:stretch>
+                  </pic:blipFill>
+                  <pic:spPr>
+                    <a:xfrm>
+                      <a:off x="0" y="0"/>
+                      <a:ext cx="5760720" cy="2774315"/>
+                    </a:xfrm>
+                    <a:prstGeom prst="rect">
+                      <a:avLst/>
+                    </a:prstGeom>
+                  </pic:spPr>
+                </pic:pic>
+              </a:graphicData>
+            </a:graphic>
+          </wp:inline>
+        </w:drawing>
+      </w:r>
+    </w:p>
+    <w:p/>
+    <w:p/>
+    <w:p/>
+    <w:p/>
+    <w:p/>
+    <w:p>
+      <w:pPr>
+        <w:rPr>
+          <w:sz w:val="30"/>
+          <w:szCs w:val="30"/>
+        </w:rPr>
+      </w:pPr>
+      <w:r>
+        <w:rPr>
+          <w:sz w:val="30"/>
+          <w:szCs w:val="30"/>
+        </w:rPr>
+        <w:t>Introduction du t</w:t>
+      </w:r>
+      <w:r>
+        <w:rPr>
+          <w:sz w:val="30"/>
+          <w:szCs w:val="30"/>
+        </w:rPr>
+        <w:t xml:space="preserve">rajet complet du pendule </w:t>
+      </w:r>
+    </w:p>
+    <w:p>
+      <w:r>
+        <w:lastRenderedPageBreak/>
+        <w:t>V4</w:t>
+      </w:r>
+    </w:p>
+    <w:p>
+      <w:r>
+        <w:tab/>
+      </w:r>
+    </w:p>
+    <w:p>
+      <w:pPr>
+        <w:ind w:firstLine="708"/>
+      </w:pPr>
+      <w:r>
+        <w:t xml:space="preserve">Ici </w:t>
+      </w:r>
+      <w:r>
+        <w:t>on arrête la</w:t>
+      </w:r>
+      <w:r>
+        <w:t xml:space="preserve"> simulation quand le pendule atteint un</w:t>
+      </w:r>
+      <w:r>
+        <w:t>e</w:t>
+      </w:r>
+      <w:r>
+        <w:t xml:space="preserve"> vitess</w:t>
+      </w:r>
+      <w:r>
+        <w:t xml:space="preserve">e trop petite, sinon celui-ci ne s’arrêterait jamais, à l’œil nu il s’arrête mais en réalité il ne s’arrête jamais </w:t>
+      </w:r>
+      <w:r>
+        <w:t>et subit des perturbations qu’il est possible de négliger à notre échelle mais pas à l’échelle du nm.</w:t>
+      </w:r>
+    </w:p>
+    <w:p>
+      <w:pPr>
+        <w:ind w:firstLine="708"/>
+      </w:pPr>
+      <w:proofErr w:type="gramStart"/>
+      <w:r>
+        <w:t>g</w:t>
+      </w:r>
+      <w:proofErr w:type="gramEnd"/>
+      <w:r>
+        <w:t xml:space="preserve"> = 9.81  (m/s)     theta0 = pi/2  (radian)   longueur fil = 1(m)  masse  = 1 (Kg)     temps entre image = 0.1(s)</w:t>
+      </w:r>
+    </w:p>
+    <w:p>
+      <w:pPr>
+        <w:ind w:firstLine="708"/>
+      </w:pPr>
+    </w:p>
+    <w:p>
+      <w:r>
+        <w:rPr>
+          <w:noProof/>
+        </w:rPr>
+        <w:drawing>
+          <wp:inline distT="0" distB="0" distL="0" distR="0">
+            <wp:extent cx="5760720" cy="2782570"/>
+            <wp:effectExtent l="0" t="0" r="0" b="0"/>
+            <wp:docPr id="5" name="Image 5"/>
+            <wp:cNvGraphicFramePr>
+              <a:graphicFrameLocks xmlns:a="http://schemas.openxmlformats.org/drawingml/2006/main" noChangeAspect="1"/>
+            </wp:cNvGraphicFramePr>
+            <a:graphic xmlns:a="http://schemas.openxmlformats.org/drawingml/2006/main">
+              <a:graphicData uri="http://schemas.openxmlformats.org/drawingml/2006/picture">
+                <pic:pic xmlns:pic="http://schemas.openxmlformats.org/drawingml/2006/picture">
+                  <pic:nvPicPr>
+                    <pic:cNvPr id="5" name="complet.png"/>
+                    <pic:cNvPicPr/>
+                  </pic:nvPicPr>
+                  <pic:blipFill>
+                    <a:blip r:embed="rId13">
+                      <a:extLst>
+                        <a:ext uri="{28A0092B-C50C-407E-A947-70E740481C1C}">
+                          <a14:useLocalDpi xmlns:a14="http://schemas.microsoft.com/office/drawing/2010/main" val="0"/>
+                        </a:ext>
+                      </a:extLst>
+                    </a:blip>
+                    <a:stretch>
+                      <a:fillRect/>
+                    </a:stretch>
+                  </pic:blipFill>
+                  <pic:spPr>
+                    <a:xfrm>
+                      <a:off x="0" y="0"/>
+                      <a:ext cx="5760720" cy="2782570"/>
+                    </a:xfrm>
+                    <a:prstGeom prst="rect">
+                      <a:avLst/>
+                    </a:prstGeom>
+                  </pic:spPr>
+                </pic:pic>
+              </a:graphicData>
+            </a:graphic>
+          </wp:inline>
+        </w:drawing>
+      </w:r>
+    </w:p>
+    <w:p/>
+    <w:p/>
+    <w:p>
+      <w:r>
+        <w:t>On change g et on le met à 40 m/s</w:t>
+      </w:r>
+    </w:p>
+    <w:p>
+      <w:r>
+        <w:t>Ici le temps pour que le pendule ait un</w:t>
+      </w:r>
+      <w:r>
+        <w:t>e</w:t>
+      </w:r>
+      <w:r>
+        <w:t xml:space="preserve"> vitesse basse est très long donc beaucoup de calcul donc il faut attendre très longtemps</w:t>
+      </w:r>
+      <w:r>
+        <w:t>, trop longtemps donc on ne peut pas tester cette configuration.</w:t>
+      </w:r>
+    </w:p>
+    <w:p/>
+    <w:p>
+      <w:r>
+        <w:t>-------Passage sur python ------</w:t>
+      </w:r>
+    </w:p>
+    <w:p>
+      <w:r>
+        <w:t xml:space="preserve">Nous avons </w:t>
+      </w:r>
+      <w:proofErr w:type="spellStart"/>
+      <w:proofErr w:type="gramStart"/>
+      <w:r>
+        <w:t>du</w:t>
+      </w:r>
+      <w:proofErr w:type="spellEnd"/>
+      <w:proofErr w:type="gramEnd"/>
+      <w:r>
+        <w:t xml:space="preserve"> refaire une partie du code notamment l’affichage en utilisant la bibliothèque </w:t>
+      </w:r>
+      <w:proofErr w:type="spellStart"/>
+      <w:r>
+        <w:t>TKinter</w:t>
+      </w:r>
+      <w:proofErr w:type="spellEnd"/>
+    </w:p>
+    <w:p>
+      <w:r>
+        <w:t xml:space="preserve">V5  </w:t>
       </w:r>
       <w:bookmarkStart w:id="0" w:name="_GoBack"/>
       <w:bookmarkEnd w:id="0"/>
     </w:p>
+    <w:p/>
+    <w:p/>
+    <w:p/>
+    <w:p/>
+    <w:p/>
+    <w:p/>
+    <w:p/>
+    <w:p/>
+    <w:p/>
+    <w:p/>
+    <w:p/>
+    <w:p/>
+    <w:p/>
+    <w:p/>
+    <w:p>
+      <w:r>
+        <w:t xml:space="preserve">A partir de là nous avons eu les problèmes du HTML, de la conversion de type et de l’exécution lente c’est pourquoi nous n’avons pas d’autres captures d’écran sur </w:t>
+      </w:r>
+      <w:proofErr w:type="spellStart"/>
+      <w:r>
+        <w:t>cocalc</w:t>
+      </w:r>
+      <w:proofErr w:type="spellEnd"/>
+      <w:r>
+        <w:t xml:space="preserve"> et que nous sommes sur </w:t>
+      </w:r>
+      <w:proofErr w:type="spellStart"/>
+      <w:r>
+        <w:t>PyCharm</w:t>
+      </w:r>
+      <w:proofErr w:type="spellEnd"/>
+      <w:r>
+        <w:t>.</w:t>
+      </w:r>
+    </w:p>
     <w:sectPr>
-      <w:footerReference w:type="default" r:id="rId8"/>
+      <w:footerReference w:type="default" r:id="rId14"/>
       <w:pgSz w:w="11906" w:h="16838"/>
       <w:pgMar w:top="1417" w:right="1417" w:bottom="1417" w:left="1417" w:header="708" w:footer="708" w:gutter="0"/>
       <w:cols w:space="708"/>
@@ -293,7 +1131,7 @@
 </file>
 
 <file path=word/endnotes.xml><?xml version="1.0" encoding="utf-8"?>
-<w:endnotes xmlns:wpc="http://schemas.microsoft.com/office/word/2010/wordprocessingCanvas" xmlns:cx="http://schemas.microsoft.com/office/drawing/2014/chartex" xmlns:cx1="http://schemas.microsoft.com/office/drawing/2015/9/8/chartex" xmlns:mc="http://schemas.openxmlformats.org/markup-compatibility/2006" xmlns:o="urn:schemas-microsoft-com:office:office" xmlns:r="http://schemas.openxmlformats.org/officeDocument/2006/relationships" xmlns:m="http://schemas.openxmlformats.org/officeDocument/2006/math" xmlns:v="urn:schemas-microsoft-com:vml" xmlns:wp14="http://schemas.microsoft.com/office/word/2010/wordprocessingDrawing" xmlns:wp="http://schemas.openxmlformats.org/drawingml/2006/wordprocessingDrawing" xmlns:w10="urn:schemas-microsoft-com:office:word" xmlns:w="http://schemas.openxmlformats.org/wordprocessingml/2006/main" xmlns:w14="http://schemas.microsoft.com/office/word/2010/wordml" xmlns:w15="http://schemas.microsoft.com/office/word/2012/wordml" xmlns:w16se="http://schemas.microsoft.com/office/word/2015/wordml/symex" xmlns:wpg="http://schemas.microsoft.com/office/word/2010/wordprocessingGroup" xmlns:wpi="http://schemas.microsoft.com/office/word/2010/wordprocessingInk" xmlns:wne="http://schemas.microsoft.com/office/word/2006/wordml" xmlns:wps="http://schemas.microsoft.com/office/word/2010/wordprocessingShape" mc:Ignorable="w14 w15 w16se wp14">
+<w:endnotes xmlns:wpc="http://schemas.microsoft.com/office/word/2010/wordprocessingCanvas" xmlns:cx="http://schemas.microsoft.com/office/drawing/2014/chartex" xmlns:cx1="http://schemas.microsoft.com/office/drawing/2015/9/8/chartex" xmlns:cx2="http://schemas.microsoft.com/office/drawing/2015/10/21/chartex" xmlns:cx3="http://schemas.microsoft.com/office/drawing/2016/5/9/chartex" xmlns:cx4="http://schemas.microsoft.com/office/drawing/2016/5/10/chartex" xmlns:cx5="http://schemas.microsoft.com/office/drawing/2016/5/11/chartex" xmlns:cx6="http://schemas.microsoft.com/office/drawing/2016/5/12/chartex" xmlns:cx7="http://schemas.microsoft.com/office/drawing/2016/5/13/chartex" xmlns:cx8="http://schemas.microsoft.com/office/drawing/2016/5/14/chartex" xmlns:mc="http://schemas.openxmlformats.org/markup-compatibility/2006" xmlns:aink="http://schemas.microsoft.com/office/drawing/2016/ink" xmlns:am3d="http://schemas.microsoft.com/office/drawing/2017/model3d" xmlns:o="urn:schemas-microsoft-com:office:office" xmlns:r="http://schemas.openxmlformats.org/officeDocument/2006/relationships" xmlns:m="http://schemas.openxmlformats.org/officeDocument/2006/math" xmlns:v="urn:schemas-microsoft-com:vml" xmlns:wp14="http://schemas.microsoft.com/office/word/2010/wordprocessingDrawing" xmlns:wp="http://schemas.openxmlformats.org/drawingml/2006/wordprocessingDrawing" xmlns:w10="urn:schemas-microsoft-com:office:word" xmlns:w="http://schemas.openxmlformats.org/wordprocessingml/2006/main" xmlns:w14="http://schemas.microsoft.com/office/word/2010/wordml" xmlns:w15="http://schemas.microsoft.com/office/word/2012/wordml" xmlns:w16cid="http://schemas.microsoft.com/office/word/2016/wordml/cid" xmlns:w16se="http://schemas.microsoft.com/office/word/2015/wordml/symex" xmlns:wpg="http://schemas.microsoft.com/office/word/2010/wordprocessingGroup" xmlns:wpi="http://schemas.microsoft.com/office/word/2010/wordprocessingInk" xmlns:wne="http://schemas.microsoft.com/office/word/2006/wordml" xmlns:wps="http://schemas.microsoft.com/office/word/2010/wordprocessingShape" mc:Ignorable="w14 w15 w16se w16cid wp14">
   <w:endnote w:type="separator" w:id="-1">
     <w:p>
       <w:pPr>
@@ -318,7 +1156,7 @@
 </file>
 
 <file path=word/footer1.xml><?xml version="1.0" encoding="utf-8"?>
-<w:ftr xmlns:wpc="http://schemas.microsoft.com/office/word/2010/wordprocessingCanvas" xmlns:cx="http://schemas.microsoft.com/office/drawing/2014/chartex" xmlns:cx1="http://schemas.microsoft.com/office/drawing/2015/9/8/chartex" xmlns:mc="http://schemas.openxmlformats.org/markup-compatibility/2006" xmlns:o="urn:schemas-microsoft-com:office:office" xmlns:r="http://schemas.openxmlformats.org/officeDocument/2006/relationships" xmlns:m="http://schemas.openxmlformats.org/officeDocument/2006/math" xmlns:v="urn:schemas-microsoft-com:vml" xmlns:wp14="http://schemas.microsoft.com/office/word/2010/wordprocessingDrawing" xmlns:wp="http://schemas.openxmlformats.org/drawingml/2006/wordprocessingDrawing" xmlns:w10="urn:schemas-microsoft-com:office:word" xmlns:w="http://schemas.openxmlformats.org/wordprocessingml/2006/main" xmlns:w14="http://schemas.microsoft.com/office/word/2010/wordml" xmlns:w15="http://schemas.microsoft.com/office/word/2012/wordml" xmlns:w16se="http://schemas.microsoft.com/office/word/2015/wordml/symex" xmlns:wpg="http://schemas.microsoft.com/office/word/2010/wordprocessingGroup" xmlns:wpi="http://schemas.microsoft.com/office/word/2010/wordprocessingInk" xmlns:wne="http://schemas.microsoft.com/office/word/2006/wordml" xmlns:wps="http://schemas.microsoft.com/office/word/2010/wordprocessingShape" mc:Ignorable="w14 w15 w16se wp14">
+<w:ftr xmlns:wpc="http://schemas.microsoft.com/office/word/2010/wordprocessingCanvas" xmlns:cx="http://schemas.microsoft.com/office/drawing/2014/chartex" xmlns:cx1="http://schemas.microsoft.com/office/drawing/2015/9/8/chartex" xmlns:cx2="http://schemas.microsoft.com/office/drawing/2015/10/21/chartex" xmlns:cx3="http://schemas.microsoft.com/office/drawing/2016/5/9/chartex" xmlns:cx4="http://schemas.microsoft.com/office/drawing/2016/5/10/chartex" xmlns:cx5="http://schemas.microsoft.com/office/drawing/2016/5/11/chartex" xmlns:cx6="http://schemas.microsoft.com/office/drawing/2016/5/12/chartex" xmlns:cx7="http://schemas.microsoft.com/office/drawing/2016/5/13/chartex" xmlns:cx8="http://schemas.microsoft.com/office/drawing/2016/5/14/chartex" xmlns:mc="http://schemas.openxmlformats.org/markup-compatibility/2006" xmlns:aink="http://schemas.microsoft.com/office/drawing/2016/ink" xmlns:am3d="http://schemas.microsoft.com/office/drawing/2017/model3d" xmlns:o="urn:schemas-microsoft-com:office:office" xmlns:r="http://schemas.openxmlformats.org/officeDocument/2006/relationships" xmlns:m="http://schemas.openxmlformats.org/officeDocument/2006/math" xmlns:v="urn:schemas-microsoft-com:vml" xmlns:wp14="http://schemas.microsoft.com/office/word/2010/wordprocessingDrawing" xmlns:wp="http://schemas.openxmlformats.org/drawingml/2006/wordprocessingDrawing" xmlns:w10="urn:schemas-microsoft-com:office:word" xmlns:w="http://schemas.openxmlformats.org/wordprocessingml/2006/main" xmlns:w14="http://schemas.microsoft.com/office/word/2010/wordml" xmlns:w15="http://schemas.microsoft.com/office/word/2012/wordml" xmlns:w16cid="http://schemas.microsoft.com/office/word/2016/wordml/cid" xmlns:w16se="http://schemas.microsoft.com/office/word/2015/wordml/symex" xmlns:wpg="http://schemas.microsoft.com/office/word/2010/wordprocessingGroup" xmlns:wpi="http://schemas.microsoft.com/office/word/2010/wordprocessingInk" xmlns:wne="http://schemas.microsoft.com/office/word/2006/wordml" xmlns:wps="http://schemas.microsoft.com/office/word/2010/wordprocessingShape" mc:Ignorable="w14 w15 w16se w16cid wp14">
   <w:sdt>
     <w:sdtPr>
       <w:id w:val="-1521311931"/>
@@ -327,6 +1165,7 @@
         <w:docPartUnique/>
       </w:docPartObj>
     </w:sdtPr>
+    <w:sdtEndPr/>
     <w:sdtContent>
       <w:p>
         <w:pPr>
@@ -366,7 +1205,7 @@
 </file>
 
 <file path=word/footnotes.xml><?xml version="1.0" encoding="utf-8"?>
-<w:footnotes xmlns:wpc="http://schemas.microsoft.com/office/word/2010/wordprocessingCanvas" xmlns:cx="http://schemas.microsoft.com/office/drawing/2014/chartex" xmlns:cx1="http://schemas.microsoft.com/office/drawing/2015/9/8/chartex" xmlns:mc="http://schemas.openxmlformats.org/markup-compatibility/2006" xmlns:o="urn:schemas-microsoft-com:office:office" xmlns:r="http://schemas.openxmlformats.org/officeDocument/2006/relationships" xmlns:m="http://schemas.openxmlformats.org/officeDocument/2006/math" xmlns:v="urn:schemas-microsoft-com:vml" xmlns:wp14="http://schemas.microsoft.com/office/word/2010/wordprocessingDrawing" xmlns:wp="http://schemas.openxmlformats.org/drawingml/2006/wordprocessingDrawing" xmlns:w10="urn:schemas-microsoft-com:office:word" xmlns:w="http://schemas.openxmlformats.org/wordprocessingml/2006/main" xmlns:w14="http://schemas.microsoft.com/office/word/2010/wordml" xmlns:w15="http://schemas.microsoft.com/office/word/2012/wordml" xmlns:w16se="http://schemas.microsoft.com/office/word/2015/wordml/symex" xmlns:wpg="http://schemas.microsoft.com/office/word/2010/wordprocessingGroup" xmlns:wpi="http://schemas.microsoft.com/office/word/2010/wordprocessingInk" xmlns:wne="http://schemas.microsoft.com/office/word/2006/wordml" xmlns:wps="http://schemas.microsoft.com/office/word/2010/wordprocessingShape" mc:Ignorable="w14 w15 w16se wp14">
+<w:footnotes xmlns:wpc="http://schemas.microsoft.com/office/word/2010/wordprocessingCanvas" xmlns:cx="http://schemas.microsoft.com/office/drawing/2014/chartex" xmlns:cx1="http://schemas.microsoft.com/office/drawing/2015/9/8/chartex" xmlns:cx2="http://schemas.microsoft.com/office/drawing/2015/10/21/chartex" xmlns:cx3="http://schemas.microsoft.com/office/drawing/2016/5/9/chartex" xmlns:cx4="http://schemas.microsoft.com/office/drawing/2016/5/10/chartex" xmlns:cx5="http://schemas.microsoft.com/office/drawing/2016/5/11/chartex" xmlns:cx6="http://schemas.microsoft.com/office/drawing/2016/5/12/chartex" xmlns:cx7="http://schemas.microsoft.com/office/drawing/2016/5/13/chartex" xmlns:cx8="http://schemas.microsoft.com/office/drawing/2016/5/14/chartex" xmlns:mc="http://schemas.openxmlformats.org/markup-compatibility/2006" xmlns:aink="http://schemas.microsoft.com/office/drawing/2016/ink" xmlns:am3d="http://schemas.microsoft.com/office/drawing/2017/model3d" xmlns:o="urn:schemas-microsoft-com:office:office" xmlns:r="http://schemas.openxmlformats.org/officeDocument/2006/relationships" xmlns:m="http://schemas.openxmlformats.org/officeDocument/2006/math" xmlns:v="urn:schemas-microsoft-com:vml" xmlns:wp14="http://schemas.microsoft.com/office/word/2010/wordprocessingDrawing" xmlns:wp="http://schemas.openxmlformats.org/drawingml/2006/wordprocessingDrawing" xmlns:w10="urn:schemas-microsoft-com:office:word" xmlns:w="http://schemas.openxmlformats.org/wordprocessingml/2006/main" xmlns:w14="http://schemas.microsoft.com/office/word/2010/wordml" xmlns:w15="http://schemas.microsoft.com/office/word/2012/wordml" xmlns:w16cid="http://schemas.microsoft.com/office/word/2016/wordml/cid" xmlns:w16se="http://schemas.microsoft.com/office/word/2015/wordml/symex" xmlns:wpg="http://schemas.microsoft.com/office/word/2010/wordprocessingGroup" xmlns:wpi="http://schemas.microsoft.com/office/word/2010/wordprocessingInk" xmlns:wne="http://schemas.microsoft.com/office/word/2006/wordml" xmlns:wps="http://schemas.microsoft.com/office/word/2010/wordprocessingShape" mc:Ignorable="w14 w15 w16se w16cid wp14">
   <w:footnote w:type="separator" w:id="-1">
     <w:p>
       <w:pPr>
@@ -391,7 +1230,7 @@
 </file>
 
 <file path=word/styles.xml><?xml version="1.0" encoding="utf-8"?>
-<w:styles xmlns:mc="http://schemas.openxmlformats.org/markup-compatibility/2006" xmlns:r="http://schemas.openxmlformats.org/officeDocument/2006/relationships" xmlns:w="http://schemas.openxmlformats.org/wordprocessingml/2006/main" xmlns:w14="http://schemas.microsoft.com/office/word/2010/wordml" xmlns:w15="http://schemas.microsoft.com/office/word/2012/wordml" xmlns:w16se="http://schemas.microsoft.com/office/word/2015/wordml/symex" mc:Ignorable="w14 w15 w16se">
+<w:styles xmlns:mc="http://schemas.openxmlformats.org/markup-compatibility/2006" xmlns:r="http://schemas.openxmlformats.org/officeDocument/2006/relationships" xmlns:w="http://schemas.openxmlformats.org/wordprocessingml/2006/main" xmlns:w14="http://schemas.microsoft.com/office/word/2010/wordml" xmlns:w15="http://schemas.microsoft.com/office/word/2012/wordml" xmlns:w16cid="http://schemas.microsoft.com/office/word/2016/wordml/cid" xmlns:w16se="http://schemas.microsoft.com/office/word/2015/wordml/symex" mc:Ignorable="w14 w15 w16se w16cid">
   <w:docDefaults>
     <w:rPrDefault>
       <w:rPr>
@@ -407,7 +1246,7 @@
       </w:pPr>
     </w:pPrDefault>
   </w:docDefaults>
-  <w:latentStyles w:defLockedState="0" w:defUIPriority="99" w:defSemiHidden="0" w:defUnhideWhenUsed="0" w:defQFormat="0" w:count="371">
+  <w:latentStyles w:defLockedState="0" w:defUIPriority="99" w:defSemiHidden="0" w:defUnhideWhenUsed="0" w:defQFormat="0" w:count="375">
     <w:lsdException w:name="Normal" w:uiPriority="0" w:qFormat="1"/>
     <w:lsdException w:name="heading 1" w:uiPriority="9" w:qFormat="1"/>
     <w:lsdException w:name="heading 2" w:semiHidden="1" w:uiPriority="9" w:unhideWhenUsed="1" w:qFormat="1"/>
@@ -513,7 +1352,6 @@
     <w:lsdException w:name="HTML Sample" w:semiHidden="1" w:unhideWhenUsed="1"/>
     <w:lsdException w:name="HTML Typewriter" w:semiHidden="1" w:unhideWhenUsed="1"/>
     <w:lsdException w:name="HTML Variable" w:semiHidden="1" w:unhideWhenUsed="1"/>
-    <w:lsdException w:name="Normal Table" w:semiHidden="1" w:unhideWhenUsed="1"/>
     <w:lsdException w:name="annotation subject" w:semiHidden="1" w:unhideWhenUsed="1"/>
     <w:lsdException w:name="No List" w:semiHidden="1" w:unhideWhenUsed="1"/>
     <w:lsdException w:name="Outline List 1" w:semiHidden="1" w:unhideWhenUsed="1"/>
@@ -557,10 +1395,8 @@
     <w:lsdException w:name="Table Elegant" w:semiHidden="1" w:unhideWhenUsed="1"/>
     <w:lsdException w:name="Table Professional" w:semiHidden="1" w:unhideWhenUsed="1"/>
     <w:lsdException w:name="Table Subtle 1" w:semiHidden="1" w:unhideWhenUsed="1"/>
-    <w:lsdException w:name="Table Subtle 2" w:semiHidden="1" w:unhideWhenUsed="1"/>
     <w:lsdException w:name="Table Web 1" w:semiHidden="1" w:unhideWhenUsed="1"/>
     <w:lsdException w:name="Table Web 2" w:semiHidden="1" w:unhideWhenUsed="1"/>
-    <w:lsdException w:name="Table Web 3" w:semiHidden="1" w:unhideWhenUsed="1"/>
     <w:lsdException w:name="Balloon Text" w:semiHidden="1" w:unhideWhenUsed="1"/>
     <w:lsdException w:name="Table Grid" w:uiPriority="39"/>
     <w:lsdException w:name="Table Theme" w:semiHidden="1" w:unhideWhenUsed="1"/>
@@ -779,6 +1615,10 @@
     <w:lsdException w:name="List Table 5 Dark Accent 6" w:uiPriority="50"/>
     <w:lsdException w:name="List Table 6 Colorful Accent 6" w:uiPriority="51"/>
     <w:lsdException w:name="List Table 7 Colorful Accent 6" w:uiPriority="52"/>
+    <w:lsdException w:name="Mention" w:semiHidden="1" w:unhideWhenUsed="1"/>
+    <w:lsdException w:name="Smart Hyperlink" w:semiHidden="1" w:unhideWhenUsed="1"/>
+    <w:lsdException w:name="Hashtag" w:semiHidden="1" w:unhideWhenUsed="1"/>
+    <w:lsdException w:name="Unresolved Mention" w:semiHidden="1" w:unhideWhenUsed="1"/>
   </w:latentStyles>
   <w:style w:type="paragraph" w:default="1" w:styleId="Normal">
     <w:name w:val="Normal"/>
@@ -922,6 +1762,18 @@
       <w:color w:val="2E74B5" w:themeColor="accent1" w:themeShade="BF"/>
       <w:sz w:val="26"/>
       <w:szCs w:val="26"/>
+    </w:rPr>
+  </w:style>
+  <w:style w:type="character" w:styleId="Lienhypertexte">
+    <w:name w:val="Hyperlink"/>
+    <w:basedOn w:val="Policepardfaut"/>
+    <w:uiPriority w:val="99"/>
+    <w:semiHidden/>
+    <w:unhideWhenUsed/>
+    <w:rsid w:val="002067D4"/>
+    <w:rPr>
+      <w:color w:val="0000FF"/>
+      <w:u w:val="single"/>
     </w:rPr>
   </w:style>
 </w:styles>

</xml_diff>